<commit_message>
added templates and diagram
development department
</commit_message>
<xml_diff>
--- a/documentatie/use-cases/templates_finaciele_afdeling.docx
+++ b/documentatie/use-cases/templates_finaciele_afdeling.docx
@@ -10,6 +10,7 @@
           <w:docPartUnique/>
         </w:docPartObj>
       </w:sdtPr>
+      <w:sdtEndPr/>
       <w:sdtContent>
         <w:p>
           <w:r>
@@ -356,6 +357,7 @@
                                   <w:dataBinding w:prefixMappings="xmlns:ns0='http://purl.org/dc/elements/1.1/' xmlns:ns1='http://schemas.openxmlformats.org/package/2006/metadata/core-properties' " w:xpath="/ns1:coreProperties[1]/ns0:creator[1]" w:storeItemID="{6C3C8BC8-F283-45AE-878A-BAB7291924A1}"/>
                                   <w:text/>
                                 </w:sdtPr>
+                                <w:sdtEndPr/>
                                 <w:sdtContent>
                                   <w:p>
                                     <w:pPr>
@@ -402,6 +404,7 @@
                                     <w:dataBinding w:prefixMappings="xmlns:ns0='http://schemas.microsoft.com/office/2006/coverPageProps' " w:xpath="/ns0:CoverPageProperties[1]/ns0:CompanyEmail[1]" w:storeItemID="{55AF091B-3C7A-41E3-B477-F2FDAA23CFDA}"/>
                                     <w:text/>
                                   </w:sdtPr>
+                                  <w:sdtEndPr/>
                                   <w:sdtContent>
                                     <w:r>
                                       <w:rPr>
@@ -599,6 +602,7 @@
                                   <w:dataBinding w:prefixMappings="xmlns:ns0='http://schemas.microsoft.com/office/2006/coverPageProps' " w:xpath="/ns0:CoverPageProperties[1]/ns0:Abstract[1]" w:storeItemID="{55AF091B-3C7A-41E3-B477-F2FDAA23CFDA}"/>
                                   <w:text w:multiLine="1"/>
                                 </w:sdtPr>
+                                <w:sdtEndPr/>
                                 <w:sdtContent>
                                   <w:p>
                                     <w:pPr>
@@ -776,6 +780,7 @@
                                     <w:dataBinding w:prefixMappings="xmlns:ns0='http://purl.org/dc/elements/1.1/' xmlns:ns1='http://schemas.openxmlformats.org/package/2006/metadata/core-properties' " w:xpath="/ns1:coreProperties[1]/ns0:title[1]" w:storeItemID="{6C3C8BC8-F283-45AE-878A-BAB7291924A1}"/>
                                     <w:text w:multiLine="1"/>
                                   </w:sdtPr>
+                                  <w:sdtEndPr/>
                                   <w:sdtContent>
                                     <w:r>
                                       <w:rPr>
@@ -803,6 +808,7 @@
                                   <w:dataBinding w:prefixMappings="xmlns:ns0='http://purl.org/dc/elements/1.1/' xmlns:ns1='http://schemas.openxmlformats.org/package/2006/metadata/core-properties' " w:xpath="/ns1:coreProperties[1]/ns0:subject[1]" w:storeItemID="{6C3C8BC8-F283-45AE-878A-BAB7291924A1}"/>
                                   <w:text/>
                                 </w:sdtPr>
+                                <w:sdtEndPr/>
                                 <w:sdtContent>
                                   <w:p>
                                     <w:pPr>
@@ -936,8 +942,6 @@
             <w:br w:type="page"/>
           </w:r>
         </w:p>
-        <w:bookmarkStart w:id="0" w:name="_GoBack" w:displacedByCustomXml="next"/>
-        <w:bookmarkEnd w:id="0" w:displacedByCustomXml="next"/>
       </w:sdtContent>
     </w:sdt>
     <w:p/>
@@ -955,6 +959,7 @@
         <w:tc>
           <w:tcPr>
             <w:tcW w:w="2547" w:type="dxa"/>
+            <w:shd w:val="clear" w:color="auto" w:fill="00B0F0"/>
           </w:tcPr>
           <w:p>
             <w:r>
@@ -977,6 +982,7 @@
         <w:tc>
           <w:tcPr>
             <w:tcW w:w="2547" w:type="dxa"/>
+            <w:shd w:val="clear" w:color="auto" w:fill="00B0F0"/>
           </w:tcPr>
           <w:p>
             <w:r>
@@ -999,6 +1005,7 @@
         <w:tc>
           <w:tcPr>
             <w:tcW w:w="2547" w:type="dxa"/>
+            <w:shd w:val="clear" w:color="auto" w:fill="00B0F0"/>
           </w:tcPr>
           <w:p>
             <w:r>
@@ -1029,6 +1036,7 @@
         <w:tc>
           <w:tcPr>
             <w:tcW w:w="2547" w:type="dxa"/>
+            <w:shd w:val="clear" w:color="auto" w:fill="00B0F0"/>
           </w:tcPr>
           <w:p>
             <w:r>
@@ -1051,6 +1059,7 @@
         <w:tc>
           <w:tcPr>
             <w:tcW w:w="2547" w:type="dxa"/>
+            <w:shd w:val="clear" w:color="auto" w:fill="00B0F0"/>
           </w:tcPr>
           <w:p>
             <w:r>
@@ -1106,6 +1115,7 @@
         <w:tc>
           <w:tcPr>
             <w:tcW w:w="2547" w:type="dxa"/>
+            <w:shd w:val="clear" w:color="auto" w:fill="00B0F0"/>
           </w:tcPr>
           <w:p>
             <w:r>
@@ -1128,6 +1138,7 @@
         <w:tc>
           <w:tcPr>
             <w:tcW w:w="2547" w:type="dxa"/>
+            <w:shd w:val="clear" w:color="auto" w:fill="00B0F0"/>
           </w:tcPr>
           <w:p>
             <w:r>
@@ -1150,6 +1161,7 @@
         <w:tc>
           <w:tcPr>
             <w:tcW w:w="2547" w:type="dxa"/>
+            <w:shd w:val="clear" w:color="auto" w:fill="00B0F0"/>
           </w:tcPr>
           <w:p>
             <w:r>
@@ -1184,6 +1196,7 @@
         <w:tc>
           <w:tcPr>
             <w:tcW w:w="2547" w:type="dxa"/>
+            <w:shd w:val="clear" w:color="auto" w:fill="00B0F0"/>
           </w:tcPr>
           <w:p>
             <w:r>
@@ -1206,6 +1219,7 @@
         <w:tc>
           <w:tcPr>
             <w:tcW w:w="2547" w:type="dxa"/>
+            <w:shd w:val="clear" w:color="auto" w:fill="00B0F0"/>
           </w:tcPr>
           <w:p>
             <w:r>
@@ -1228,6 +1242,7 @@
         <w:tc>
           <w:tcPr>
             <w:tcW w:w="2547" w:type="dxa"/>
+            <w:shd w:val="clear" w:color="auto" w:fill="00B0F0"/>
           </w:tcPr>
           <w:p>
             <w:r>
@@ -1258,6 +1273,7 @@
         <w:tc>
           <w:tcPr>
             <w:tcW w:w="2547" w:type="dxa"/>
+            <w:shd w:val="clear" w:color="auto" w:fill="00B0F0"/>
           </w:tcPr>
           <w:p>
             <w:r>
@@ -1271,18 +1287,16 @@
           </w:tcPr>
           <w:p>
             <w:r>
-              <w:t>De medewerker opent het financiële omgeving op de website, en klikt op de knop Overzicht achterstallige betalingen</w:t>
-            </w:r>
-            <w:r>
-              <w:t>.</w:t>
-            </w:r>
-          </w:p>
-        </w:tc>
-      </w:tr>
-      <w:tr>
-        <w:tc>
-          <w:tcPr>
-            <w:tcW w:w="2547" w:type="dxa"/>
+              <w:t>De medewerker opent het financiële omgeving op de website, en klikt op de knop Overzicht achterstallige betalingen.</w:t>
+            </w:r>
+          </w:p>
+        </w:tc>
+      </w:tr>
+      <w:tr>
+        <w:tc>
+          <w:tcPr>
+            <w:tcW w:w="2547" w:type="dxa"/>
+            <w:shd w:val="clear" w:color="auto" w:fill="00B0F0"/>
           </w:tcPr>
           <w:p>
             <w:r>
@@ -1319,6 +1333,7 @@
         <w:tc>
           <w:tcPr>
             <w:tcW w:w="2547" w:type="dxa"/>
+            <w:shd w:val="clear" w:color="auto" w:fill="00B0F0"/>
           </w:tcPr>
           <w:p>
             <w:r>
@@ -1337,6 +1352,7 @@
         <w:tc>
           <w:tcPr>
             <w:tcW w:w="2547" w:type="dxa"/>
+            <w:shd w:val="clear" w:color="auto" w:fill="00B0F0"/>
           </w:tcPr>
           <w:p>
             <w:r>
@@ -1359,6 +1375,7 @@
         <w:tc>
           <w:tcPr>
             <w:tcW w:w="2547" w:type="dxa"/>
+            <w:shd w:val="clear" w:color="auto" w:fill="00B0F0"/>
           </w:tcPr>
           <w:p>
             <w:r>
@@ -1393,6 +1410,7 @@
         <w:tc>
           <w:tcPr>
             <w:tcW w:w="2547" w:type="dxa"/>
+            <w:shd w:val="clear" w:color="auto" w:fill="00B0F0"/>
           </w:tcPr>
           <w:p>
             <w:r>
@@ -1415,6 +1433,7 @@
         <w:tc>
           <w:tcPr>
             <w:tcW w:w="2547" w:type="dxa"/>
+            <w:shd w:val="clear" w:color="auto" w:fill="00B0F0"/>
           </w:tcPr>
           <w:p>
             <w:r>
@@ -1437,6 +1456,7 @@
         <w:tc>
           <w:tcPr>
             <w:tcW w:w="2547" w:type="dxa"/>
+            <w:shd w:val="clear" w:color="auto" w:fill="00B0F0"/>
           </w:tcPr>
           <w:p>
             <w:r>
@@ -1467,6 +1487,7 @@
         <w:tc>
           <w:tcPr>
             <w:tcW w:w="2547" w:type="dxa"/>
+            <w:shd w:val="clear" w:color="auto" w:fill="00B0F0"/>
           </w:tcPr>
           <w:p>
             <w:r>
@@ -1480,21 +1501,16 @@
           </w:tcPr>
           <w:p>
             <w:r>
-              <w:t>De medewerker opent het financiële omgeving op de website, en klikt op de knop</w:t>
-            </w:r>
-            <w:r>
-              <w:t xml:space="preserve"> klant zoeken</w:t>
-            </w:r>
-            <w:r>
-              <w:t>.</w:t>
-            </w:r>
-          </w:p>
-        </w:tc>
-      </w:tr>
-      <w:tr>
-        <w:tc>
-          <w:tcPr>
-            <w:tcW w:w="2547" w:type="dxa"/>
+              <w:t>De medewerker opent het financiële omgeving op de website, en klikt op de knop klant zoeken.</w:t>
+            </w:r>
+          </w:p>
+        </w:tc>
+      </w:tr>
+      <w:tr>
+        <w:tc>
+          <w:tcPr>
+            <w:tcW w:w="2547" w:type="dxa"/>
+            <w:shd w:val="clear" w:color="auto" w:fill="00B0F0"/>
           </w:tcPr>
           <w:p>
             <w:r>
@@ -1508,24 +1524,12 @@
           </w:tcPr>
           <w:p>
             <w:r>
-              <w:t>De medewerker zit nu in het menu om</w:t>
-            </w:r>
-            <w:r>
-              <w:t xml:space="preserve"> een klant op te zoeken,</w:t>
-            </w:r>
-          </w:p>
-          <w:p>
-            <w:r>
-              <w:t>Dan krijgt de medewerker een lijst met de</w:t>
-            </w:r>
-            <w:r>
-              <w:t xml:space="preserve"> klant waar hij naartoe heeft gezocht</w:t>
-            </w:r>
-            <w:r>
-              <w:t xml:space="preserve"> </w:t>
-            </w:r>
-            <w:r>
-              <w:t>,</w:t>
+              <w:t>De medewerker zit nu in het menu om een klant op te zoeken,</w:t>
+            </w:r>
+          </w:p>
+          <w:p>
+            <w:r>
+              <w:t>Dan krijgt de medewerker een lijst met de klant waar hij naartoe heeft gezocht ,</w:t>
             </w:r>
           </w:p>
           <w:p>
@@ -1549,6 +1553,7 @@
         <w:tc>
           <w:tcPr>
             <w:tcW w:w="2547" w:type="dxa"/>
+            <w:shd w:val="clear" w:color="auto" w:fill="00B0F0"/>
           </w:tcPr>
           <w:p>
             <w:r>
@@ -1567,6 +1572,7 @@
         <w:tc>
           <w:tcPr>
             <w:tcW w:w="2547" w:type="dxa"/>
+            <w:shd w:val="clear" w:color="auto" w:fill="00B0F0"/>
           </w:tcPr>
           <w:p>
             <w:r>
@@ -1589,6 +1595,7 @@
         <w:tc>
           <w:tcPr>
             <w:tcW w:w="2547" w:type="dxa"/>
+            <w:shd w:val="clear" w:color="auto" w:fill="00B0F0"/>
           </w:tcPr>
           <w:p>
             <w:r>
@@ -1602,13 +1609,7 @@
           </w:tcPr>
           <w:p>
             <w:r>
-              <w:t xml:space="preserve">De </w:t>
-            </w:r>
-            <w:r>
-              <w:t>medewerker heeft nu de desbetreffende klant gevonden en hun krediet aangepast</w:t>
-            </w:r>
-            <w:r>
-              <w:t>.</w:t>
+              <w:t>De medewerker heeft nu de desbetreffende klant gevonden en hun krediet aangepast.</w:t>
             </w:r>
           </w:p>
         </w:tc>
@@ -1629,6 +1630,7 @@
         <w:tc>
           <w:tcPr>
             <w:tcW w:w="2547" w:type="dxa"/>
+            <w:shd w:val="clear" w:color="auto" w:fill="00B0F0"/>
           </w:tcPr>
           <w:p>
             <w:r>
@@ -1643,18 +1645,16 @@
           </w:tcPr>
           <w:p>
             <w:r>
-              <w:t xml:space="preserve">Klanten </w:t>
-            </w:r>
-            <w:r>
-              <w:t>op inactief zetten</w:t>
-            </w:r>
-          </w:p>
-        </w:tc>
-      </w:tr>
-      <w:tr>
-        <w:tc>
-          <w:tcPr>
-            <w:tcW w:w="2547" w:type="dxa"/>
+              <w:t>Klanten op inactief zetten</w:t>
+            </w:r>
+          </w:p>
+        </w:tc>
+      </w:tr>
+      <w:tr>
+        <w:tc>
+          <w:tcPr>
+            <w:tcW w:w="2547" w:type="dxa"/>
+            <w:shd w:val="clear" w:color="auto" w:fill="00B0F0"/>
           </w:tcPr>
           <w:p>
             <w:r>
@@ -1677,6 +1677,7 @@
         <w:tc>
           <w:tcPr>
             <w:tcW w:w="2547" w:type="dxa"/>
+            <w:shd w:val="clear" w:color="auto" w:fill="00B0F0"/>
           </w:tcPr>
           <w:p>
             <w:r>
@@ -1707,6 +1708,7 @@
         <w:tc>
           <w:tcPr>
             <w:tcW w:w="2547" w:type="dxa"/>
+            <w:shd w:val="clear" w:color="auto" w:fill="00B0F0"/>
           </w:tcPr>
           <w:p>
             <w:r>
@@ -1729,6 +1731,7 @@
         <w:tc>
           <w:tcPr>
             <w:tcW w:w="2547" w:type="dxa"/>
+            <w:shd w:val="clear" w:color="auto" w:fill="00B0F0"/>
           </w:tcPr>
           <w:p>
             <w:r>
@@ -1775,6 +1778,7 @@
         <w:tc>
           <w:tcPr>
             <w:tcW w:w="2547" w:type="dxa"/>
+            <w:shd w:val="clear" w:color="auto" w:fill="00B0F0"/>
           </w:tcPr>
           <w:p>
             <w:r>
@@ -1793,6 +1797,7 @@
         <w:tc>
           <w:tcPr>
             <w:tcW w:w="2547" w:type="dxa"/>
+            <w:shd w:val="clear" w:color="auto" w:fill="00B0F0"/>
           </w:tcPr>
           <w:p>
             <w:r>
@@ -1815,6 +1820,7 @@
         <w:tc>
           <w:tcPr>
             <w:tcW w:w="2547" w:type="dxa"/>
+            <w:shd w:val="clear" w:color="auto" w:fill="00B0F0"/>
           </w:tcPr>
           <w:p>
             <w:r>
@@ -1840,7 +1846,10 @@
         </w:tc>
       </w:tr>
     </w:tbl>
-    <w:p/>
+    <w:p>
+      <w:bookmarkStart w:id="0" w:name="_GoBack"/>
+      <w:bookmarkEnd w:id="0"/>
+    </w:p>
     <w:sectPr>
       <w:pgSz w:w="11906" w:h="16838"/>
       <w:pgMar w:top="1417" w:right="1417" w:bottom="1417" w:left="1417" w:header="708" w:footer="708" w:gutter="0"/>

</xml_diff>